<commit_message>
After submiting 5th case study
</commit_message>
<xml_diff>
--- a/Smart City/SayanDas_Case Study 2.docx
+++ b/Smart City/SayanDas_Case Study 2.docx
@@ -4722,6 +4722,9 @@
         <w:pStyle w:val="BodyText"/>
       </w:pPr>
       <w:r>
+        <w:rPr>
+          <w:noProof/>
+        </w:rPr>
         <w:drawing>
           <wp:inline distT="0" distB="0" distL="0" distR="0" wp14:anchorId="48395F04" wp14:editId="601D5B02">
             <wp:extent cx="6858000" cy="4712970"/>
@@ -4761,270 +4764,300 @@
     </w:p>
     <w:p>
       <w:pPr>
-        <w:pStyle w:val="SourceCode"/>
-        <w:rPr>
-          <w:rStyle w:val="NormalTok"/>
-        </w:rPr>
-      </w:pPr>
-      <w:r>
-        <w:rPr>
-          <w:rStyle w:val="KeywordTok"/>
-        </w:rPr>
-        <w:t>USE</w:t>
-      </w:r>
-      <w:r>
-        <w:rPr>
-          <w:rStyle w:val="NormalTok"/>
-        </w:rPr>
-        <w:t xml:space="preserve"> case6;</w:t>
-      </w:r>
-      <w:r>
-        <w:br/>
-      </w:r>
-      <w:r>
-        <w:br/>
-      </w:r>
-      <w:r>
-        <w:rPr>
-          <w:rStyle w:val="CommentTok"/>
-        </w:rPr>
-        <w:t>-- 1. Show traffic congestion by location and time</w:t>
-      </w:r>
-      <w:r>
-        <w:br/>
-      </w:r>
-      <w:r>
-        <w:rPr>
-          <w:rStyle w:val="KeywordTok"/>
-        </w:rPr>
-        <w:t>SELECT</w:t>
-      </w:r>
-      <w:r>
-        <w:br/>
-      </w:r>
-      <w:r>
-        <w:rPr>
-          <w:rStyle w:val="NormalTok"/>
-        </w:rPr>
-        <w:t xml:space="preserve">    dl.location,</w:t>
-      </w:r>
-      <w:r>
-        <w:br/>
-      </w:r>
-      <w:r>
-        <w:rPr>
-          <w:rStyle w:val="NormalTok"/>
-        </w:rPr>
-        <w:t xml:space="preserve">    dt.date_time,</w:t>
-      </w:r>
-      <w:r>
-        <w:br/>
-      </w:r>
-      <w:r>
-        <w:rPr>
-          <w:rStyle w:val="NormalTok"/>
-        </w:rPr>
-        <w:t xml:space="preserve">    ft.congestion_level,</w:t>
-      </w:r>
-      <w:r>
-        <w:br/>
-      </w:r>
-      <w:r>
-        <w:rPr>
-          <w:rStyle w:val="NormalTok"/>
-        </w:rPr>
-        <w:t xml:space="preserve">    ft.vehicle_count,</w:t>
-      </w:r>
-      <w:r>
-        <w:br/>
-      </w:r>
-      <w:r>
-        <w:rPr>
-          <w:rStyle w:val="NormalTok"/>
-        </w:rPr>
-        <w:t xml:space="preserve">    ft.average_speed</w:t>
-      </w:r>
-      <w:r>
-        <w:br/>
-      </w:r>
-      <w:r>
-        <w:rPr>
-          <w:rStyle w:val="KeywordTok"/>
-        </w:rPr>
-        <w:t>FROM</w:t>
-      </w:r>
-      <w:r>
-        <w:rPr>
-          <w:rStyle w:val="NormalTok"/>
-        </w:rPr>
-        <w:t xml:space="preserve"> fact_traffic </w:t>
-      </w:r>
-      <w:r>
-        <w:rPr>
-          <w:rStyle w:val="KeywordTok"/>
-        </w:rPr>
-        <w:t>AS</w:t>
-      </w:r>
-      <w:r>
-        <w:rPr>
-          <w:rStyle w:val="NormalTok"/>
-        </w:rPr>
-        <w:t xml:space="preserve"> ft</w:t>
-      </w:r>
-      <w:r>
-        <w:br/>
-      </w:r>
-      <w:r>
-        <w:rPr>
-          <w:rStyle w:val="KeywordTok"/>
-        </w:rPr>
-        <w:t>JOIN</w:t>
-      </w:r>
-      <w:r>
-        <w:rPr>
-          <w:rStyle w:val="NormalTok"/>
-        </w:rPr>
-        <w:t xml:space="preserve"> dim_time </w:t>
-      </w:r>
-      <w:r>
-        <w:rPr>
-          <w:rStyle w:val="KeywordTok"/>
-        </w:rPr>
-        <w:t>AS</w:t>
-      </w:r>
-      <w:r>
-        <w:rPr>
-          <w:rStyle w:val="NormalTok"/>
-        </w:rPr>
-        <w:t xml:space="preserve"> dt </w:t>
-      </w:r>
-      <w:r>
-        <w:br/>
-      </w:r>
-      <w:r>
-        <w:rPr>
-          <w:rStyle w:val="NormalTok"/>
-        </w:rPr>
-        <w:t xml:space="preserve">    </w:t>
-      </w:r>
-      <w:r>
-        <w:rPr>
-          <w:rStyle w:val="KeywordTok"/>
-        </w:rPr>
-        <w:t>ON</w:t>
-      </w:r>
-      <w:r>
-        <w:rPr>
-          <w:rStyle w:val="NormalTok"/>
-        </w:rPr>
-        <w:t xml:space="preserve"> ft.fk_time_id </w:t>
-      </w:r>
-      <w:r>
-        <w:rPr>
-          <w:rStyle w:val="OperatorTok"/>
-        </w:rPr>
-        <w:t>=</w:t>
-      </w:r>
-      <w:r>
-        <w:rPr>
-          <w:rStyle w:val="NormalTok"/>
-        </w:rPr>
-        <w:t xml:space="preserve"> dt.time_id</w:t>
-      </w:r>
-      <w:r>
-        <w:br/>
-      </w:r>
-      <w:r>
-        <w:rPr>
-          <w:rStyle w:val="KeywordTok"/>
-        </w:rPr>
-        <w:t>JOIN</w:t>
-      </w:r>
-      <w:r>
-        <w:rPr>
-          <w:rStyle w:val="NormalTok"/>
-        </w:rPr>
-        <w:t xml:space="preserve"> dim_location </w:t>
-      </w:r>
-      <w:r>
-        <w:rPr>
-          <w:rStyle w:val="KeywordTok"/>
-        </w:rPr>
-        <w:t>AS</w:t>
-      </w:r>
-      <w:r>
-        <w:rPr>
-          <w:rStyle w:val="NormalTok"/>
-        </w:rPr>
-        <w:t xml:space="preserve"> dl</w:t>
-      </w:r>
-      <w:r>
-        <w:br/>
-      </w:r>
-      <w:r>
-        <w:rPr>
-          <w:rStyle w:val="NormalTok"/>
-        </w:rPr>
-        <w:t xml:space="preserve">    </w:t>
-      </w:r>
-      <w:r>
-        <w:rPr>
-          <w:rStyle w:val="KeywordTok"/>
-        </w:rPr>
-        <w:t>ON</w:t>
-      </w:r>
-      <w:r>
-        <w:rPr>
-          <w:rStyle w:val="NormalTok"/>
-        </w:rPr>
-        <w:t xml:space="preserve"> ft.fk_location_id </w:t>
-      </w:r>
-      <w:r>
-        <w:rPr>
-          <w:rStyle w:val="OperatorTok"/>
-        </w:rPr>
-        <w:t>=</w:t>
-      </w:r>
-      <w:r>
-        <w:rPr>
-          <w:rStyle w:val="NormalTok"/>
-        </w:rPr>
-        <w:t xml:space="preserve"> dl.location_id</w:t>
-      </w:r>
-      <w:r>
-        <w:br/>
-      </w:r>
-      <w:r>
-        <w:rPr>
-          <w:rStyle w:val="KeywordTok"/>
-        </w:rPr>
-        <w:t>ORDER</w:t>
-      </w:r>
-      <w:r>
-        <w:rPr>
-          <w:rStyle w:val="NormalTok"/>
-        </w:rPr>
-        <w:t xml:space="preserve"> </w:t>
-      </w:r>
-      <w:r>
-        <w:rPr>
-          <w:rStyle w:val="KeywordTok"/>
-        </w:rPr>
-        <w:t>BY</w:t>
-      </w:r>
-      <w:r>
-        <w:rPr>
-          <w:rStyle w:val="NormalTok"/>
-        </w:rPr>
-        <w:t xml:space="preserve"> dt.date_time;</w:t>
+        <w:pStyle w:val="BodyText"/>
+        <w:numPr>
+          <w:ilvl w:val="0"/>
+          <w:numId w:val="7"/>
+        </w:numPr>
+        <w:rPr>
+          <w:b/>
+          <w:bCs/>
+        </w:rPr>
+      </w:pPr>
+      <w:r>
+        <w:rPr>
+          <w:b/>
+          <w:bCs/>
+        </w:rPr>
+        <w:t>Traffic Congestion</w:t>
+      </w:r>
+      <w:r>
+        <w:rPr>
+          <w:b/>
+          <w:bCs/>
+        </w:rPr>
+        <w:t xml:space="preserve"> (Real time data not available)</w:t>
       </w:r>
     </w:p>
     <w:p>
       <w:pPr>
         <w:pStyle w:val="SourceCode"/>
+        <w:rPr>
+          <w:rStyle w:val="NormalTok"/>
+        </w:rPr>
+      </w:pPr>
+      <w:r>
+        <w:rPr>
+          <w:rStyle w:val="KeywordTok"/>
+        </w:rPr>
+        <w:t>USE</w:t>
+      </w:r>
+      <w:r>
+        <w:rPr>
+          <w:rStyle w:val="NormalTok"/>
+        </w:rPr>
+        <w:t xml:space="preserve"> case6;</w:t>
+      </w:r>
+      <w:r>
+        <w:br/>
+      </w:r>
+      <w:r>
+        <w:br/>
+      </w:r>
+      <w:r>
+        <w:rPr>
+          <w:rStyle w:val="CommentTok"/>
+        </w:rPr>
+        <w:t>-- 1. Show traffic congestion by location and time</w:t>
+      </w:r>
+      <w:r>
+        <w:br/>
+      </w:r>
+      <w:r>
+        <w:rPr>
+          <w:rStyle w:val="KeywordTok"/>
+        </w:rPr>
+        <w:t>SELECT</w:t>
+      </w:r>
+      <w:r>
+        <w:br/>
+      </w:r>
+      <w:r>
+        <w:rPr>
+          <w:rStyle w:val="NormalTok"/>
+        </w:rPr>
+        <w:t xml:space="preserve">    dl.location,</w:t>
+      </w:r>
+      <w:r>
+        <w:br/>
+      </w:r>
+      <w:r>
+        <w:rPr>
+          <w:rStyle w:val="NormalTok"/>
+        </w:rPr>
+        <w:t xml:space="preserve">    dt.date_time,</w:t>
+      </w:r>
+      <w:r>
+        <w:br/>
+      </w:r>
+      <w:r>
+        <w:rPr>
+          <w:rStyle w:val="NormalTok"/>
+        </w:rPr>
+        <w:t xml:space="preserve">    ft.congestion_level,</w:t>
+      </w:r>
+      <w:r>
+        <w:br/>
+      </w:r>
+      <w:r>
+        <w:rPr>
+          <w:rStyle w:val="NormalTok"/>
+        </w:rPr>
+        <w:t xml:space="preserve">    ft.vehicle_count,</w:t>
+      </w:r>
+      <w:r>
+        <w:br/>
+      </w:r>
+      <w:r>
+        <w:rPr>
+          <w:rStyle w:val="NormalTok"/>
+        </w:rPr>
+        <w:t xml:space="preserve">    ft.average_speed</w:t>
+      </w:r>
+      <w:r>
+        <w:br/>
+      </w:r>
+      <w:r>
+        <w:rPr>
+          <w:rStyle w:val="KeywordTok"/>
+        </w:rPr>
+        <w:t>FROM</w:t>
+      </w:r>
+      <w:r>
+        <w:rPr>
+          <w:rStyle w:val="NormalTok"/>
+        </w:rPr>
+        <w:t xml:space="preserve"> fact_traffic </w:t>
+      </w:r>
+      <w:r>
+        <w:rPr>
+          <w:rStyle w:val="KeywordTok"/>
+        </w:rPr>
+        <w:t>AS</w:t>
+      </w:r>
+      <w:r>
+        <w:rPr>
+          <w:rStyle w:val="NormalTok"/>
+        </w:rPr>
+        <w:t xml:space="preserve"> ft</w:t>
+      </w:r>
+      <w:r>
+        <w:br/>
+      </w:r>
+      <w:r>
+        <w:rPr>
+          <w:rStyle w:val="KeywordTok"/>
+        </w:rPr>
+        <w:t>JOIN</w:t>
+      </w:r>
+      <w:r>
+        <w:rPr>
+          <w:rStyle w:val="NormalTok"/>
+        </w:rPr>
+        <w:t xml:space="preserve"> dim_time </w:t>
+      </w:r>
+      <w:r>
+        <w:rPr>
+          <w:rStyle w:val="KeywordTok"/>
+        </w:rPr>
+        <w:t>AS</w:t>
+      </w:r>
+      <w:r>
+        <w:rPr>
+          <w:rStyle w:val="NormalTok"/>
+        </w:rPr>
+        <w:t xml:space="preserve"> dt </w:t>
+      </w:r>
+      <w:r>
+        <w:br/>
+      </w:r>
+      <w:r>
+        <w:rPr>
+          <w:rStyle w:val="NormalTok"/>
+        </w:rPr>
+        <w:t xml:space="preserve">    </w:t>
+      </w:r>
+      <w:r>
+        <w:rPr>
+          <w:rStyle w:val="KeywordTok"/>
+        </w:rPr>
+        <w:t>ON</w:t>
+      </w:r>
+      <w:r>
+        <w:rPr>
+          <w:rStyle w:val="NormalTok"/>
+        </w:rPr>
+        <w:t xml:space="preserve"> ft.fk_time_id </w:t>
+      </w:r>
+      <w:r>
+        <w:rPr>
+          <w:rStyle w:val="OperatorTok"/>
+        </w:rPr>
+        <w:t>=</w:t>
+      </w:r>
+      <w:r>
+        <w:rPr>
+          <w:rStyle w:val="NormalTok"/>
+        </w:rPr>
+        <w:t xml:space="preserve"> dt.time_id</w:t>
+      </w:r>
+      <w:r>
+        <w:br/>
+      </w:r>
+      <w:r>
+        <w:rPr>
+          <w:rStyle w:val="KeywordTok"/>
+        </w:rPr>
+        <w:t>JOIN</w:t>
+      </w:r>
+      <w:r>
+        <w:rPr>
+          <w:rStyle w:val="NormalTok"/>
+        </w:rPr>
+        <w:t xml:space="preserve"> dim_location </w:t>
+      </w:r>
+      <w:r>
+        <w:rPr>
+          <w:rStyle w:val="KeywordTok"/>
+        </w:rPr>
+        <w:t>AS</w:t>
+      </w:r>
+      <w:r>
+        <w:rPr>
+          <w:rStyle w:val="NormalTok"/>
+        </w:rPr>
+        <w:t xml:space="preserve"> dl</w:t>
+      </w:r>
+      <w:r>
+        <w:br/>
+      </w:r>
+      <w:r>
+        <w:rPr>
+          <w:rStyle w:val="NormalTok"/>
+        </w:rPr>
+        <w:t xml:space="preserve">    </w:t>
+      </w:r>
+      <w:r>
+        <w:rPr>
+          <w:rStyle w:val="KeywordTok"/>
+        </w:rPr>
+        <w:t>ON</w:t>
+      </w:r>
+      <w:r>
+        <w:rPr>
+          <w:rStyle w:val="NormalTok"/>
+        </w:rPr>
+        <w:t xml:space="preserve"> ft.fk_location_id </w:t>
+      </w:r>
+      <w:r>
+        <w:rPr>
+          <w:rStyle w:val="OperatorTok"/>
+        </w:rPr>
+        <w:t>=</w:t>
+      </w:r>
+      <w:r>
+        <w:rPr>
+          <w:rStyle w:val="NormalTok"/>
+        </w:rPr>
+        <w:t xml:space="preserve"> dl.location_id</w:t>
+      </w:r>
+      <w:r>
+        <w:br/>
+      </w:r>
+      <w:r>
+        <w:rPr>
+          <w:rStyle w:val="KeywordTok"/>
+        </w:rPr>
+        <w:t>ORDER</w:t>
+      </w:r>
+      <w:r>
+        <w:rPr>
+          <w:rStyle w:val="NormalTok"/>
+        </w:rPr>
+        <w:t xml:space="preserve"> </w:t>
+      </w:r>
+      <w:r>
+        <w:rPr>
+          <w:rStyle w:val="KeywordTok"/>
+        </w:rPr>
+        <w:t>BY</w:t>
+      </w:r>
+      <w:r>
+        <w:rPr>
+          <w:rStyle w:val="NormalTok"/>
+        </w:rPr>
+        <w:t xml:space="preserve"> dt.date_time;</w:t>
+      </w:r>
+    </w:p>
+    <w:p>
+      <w:pPr>
+        <w:pStyle w:val="SourceCode"/>
         <w:jc w:val="center"/>
       </w:pPr>
       <w:r>
+        <w:rPr>
+          <w:noProof/>
+        </w:rPr>
         <w:lastRenderedPageBreak/>
         <w:drawing>
           <wp:inline distT="0" distB="0" distL="0" distR="0" wp14:anchorId="21D31258" wp14:editId="3973820E">
@@ -5065,253 +5098,29 @@
     </w:p>
     <w:p>
       <w:pPr>
-        <w:pStyle w:val="SourceCode"/>
-        <w:rPr>
-          <w:rStyle w:val="NormalTok"/>
-        </w:rPr>
-      </w:pPr>
-      <w:r>
-        <w:rPr>
-          <w:rStyle w:val="CommentTok"/>
-        </w:rPr>
-        <w:t>-- 2. Show top 10 accident-prone areas</w:t>
-      </w:r>
-      <w:r>
-        <w:br/>
-      </w:r>
-      <w:r>
-        <w:rPr>
-          <w:rStyle w:val="KeywordTok"/>
-        </w:rPr>
-        <w:t>SELECT</w:t>
-      </w:r>
-      <w:r>
-        <w:br/>
-      </w:r>
-      <w:r>
-        <w:rPr>
-          <w:rStyle w:val="NormalTok"/>
-        </w:rPr>
-        <w:t xml:space="preserve">    dl.location,</w:t>
-      </w:r>
-      <w:r>
-        <w:br/>
-      </w:r>
-      <w:r>
-        <w:rPr>
-          <w:rStyle w:val="NormalTok"/>
-        </w:rPr>
-        <w:t xml:space="preserve">    </w:t>
-      </w:r>
-      <w:r>
-        <w:rPr>
-          <w:rStyle w:val="FunctionTok"/>
-        </w:rPr>
-        <w:t>COUNT</w:t>
-      </w:r>
-      <w:r>
-        <w:rPr>
-          <w:rStyle w:val="NormalTok"/>
-        </w:rPr>
-        <w:t>(</w:t>
-      </w:r>
-      <w:r>
-        <w:rPr>
-          <w:rStyle w:val="OperatorTok"/>
-        </w:rPr>
-        <w:t>*</w:t>
-      </w:r>
-      <w:r>
-        <w:rPr>
-          <w:rStyle w:val="NormalTok"/>
-        </w:rPr>
-        <w:t xml:space="preserve">) </w:t>
-      </w:r>
-      <w:r>
-        <w:rPr>
-          <w:rStyle w:val="KeywordTok"/>
-        </w:rPr>
-        <w:t>AS</w:t>
-      </w:r>
-      <w:r>
-        <w:rPr>
-          <w:rStyle w:val="NormalTok"/>
-        </w:rPr>
-        <w:t xml:space="preserve"> total_accidents</w:t>
-      </w:r>
-      <w:r>
-        <w:br/>
-      </w:r>
-      <w:r>
-        <w:rPr>
-          <w:rStyle w:val="KeywordTok"/>
-        </w:rPr>
-        <w:t>FROM</w:t>
-      </w:r>
-      <w:r>
-        <w:rPr>
-          <w:rStyle w:val="NormalTok"/>
-        </w:rPr>
-        <w:t xml:space="preserve"> fact_accident </w:t>
-      </w:r>
-      <w:r>
-        <w:rPr>
-          <w:rStyle w:val="KeywordTok"/>
-        </w:rPr>
-        <w:t>AS</w:t>
-      </w:r>
-      <w:r>
-        <w:rPr>
-          <w:rStyle w:val="NormalTok"/>
-        </w:rPr>
-        <w:t xml:space="preserve"> fa</w:t>
-      </w:r>
-      <w:r>
-        <w:br/>
-      </w:r>
-      <w:r>
-        <w:rPr>
-          <w:rStyle w:val="KeywordTok"/>
-        </w:rPr>
-        <w:t>JOIN</w:t>
-      </w:r>
-      <w:r>
-        <w:rPr>
-          <w:rStyle w:val="NormalTok"/>
-        </w:rPr>
-        <w:t xml:space="preserve"> dim_location </w:t>
-      </w:r>
-      <w:r>
-        <w:rPr>
-          <w:rStyle w:val="KeywordTok"/>
-        </w:rPr>
-        <w:t>AS</w:t>
-      </w:r>
-      <w:r>
-        <w:rPr>
-          <w:rStyle w:val="NormalTok"/>
-        </w:rPr>
-        <w:t xml:space="preserve"> dl</w:t>
-      </w:r>
-      <w:r>
-        <w:br/>
-      </w:r>
-      <w:r>
-        <w:rPr>
-          <w:rStyle w:val="NormalTok"/>
-        </w:rPr>
-        <w:t xml:space="preserve">    </w:t>
-      </w:r>
-      <w:r>
-        <w:rPr>
-          <w:rStyle w:val="KeywordTok"/>
-        </w:rPr>
-        <w:t>ON</w:t>
-      </w:r>
-      <w:r>
-        <w:rPr>
-          <w:rStyle w:val="NormalTok"/>
-        </w:rPr>
-        <w:t xml:space="preserve"> fa.fk_location_id </w:t>
-      </w:r>
-      <w:r>
-        <w:rPr>
-          <w:rStyle w:val="OperatorTok"/>
-        </w:rPr>
-        <w:t>=</w:t>
-      </w:r>
-      <w:r>
-        <w:rPr>
-          <w:rStyle w:val="NormalTok"/>
-        </w:rPr>
-        <w:t xml:space="preserve"> dl.location_id</w:t>
-      </w:r>
-      <w:r>
-        <w:br/>
-      </w:r>
-      <w:r>
-        <w:rPr>
-          <w:rStyle w:val="KeywordTok"/>
-        </w:rPr>
-        <w:t>GROUP</w:t>
-      </w:r>
-      <w:r>
-        <w:rPr>
-          <w:rStyle w:val="NormalTok"/>
-        </w:rPr>
-        <w:t xml:space="preserve"> </w:t>
-      </w:r>
-      <w:r>
-        <w:rPr>
-          <w:rStyle w:val="KeywordTok"/>
-        </w:rPr>
-        <w:t>BY</w:t>
-      </w:r>
-      <w:r>
-        <w:rPr>
-          <w:rStyle w:val="NormalTok"/>
-        </w:rPr>
-        <w:t xml:space="preserve"> dl.location</w:t>
-      </w:r>
-      <w:r>
-        <w:br/>
-      </w:r>
-      <w:r>
-        <w:rPr>
-          <w:rStyle w:val="KeywordTok"/>
-        </w:rPr>
-        <w:t>ORDER</w:t>
-      </w:r>
-      <w:r>
-        <w:rPr>
-          <w:rStyle w:val="NormalTok"/>
-        </w:rPr>
-        <w:t xml:space="preserve"> </w:t>
-      </w:r>
-      <w:r>
-        <w:rPr>
-          <w:rStyle w:val="KeywordTok"/>
-        </w:rPr>
-        <w:t>BY</w:t>
-      </w:r>
-      <w:r>
-        <w:rPr>
-          <w:rStyle w:val="NormalTok"/>
-        </w:rPr>
-        <w:t xml:space="preserve"> total_accidents </w:t>
-      </w:r>
-      <w:r>
-        <w:rPr>
-          <w:rStyle w:val="KeywordTok"/>
-        </w:rPr>
-        <w:t>DESC</w:t>
-      </w:r>
-      <w:r>
-        <w:br/>
-      </w:r>
-      <w:r>
-        <w:rPr>
-          <w:rStyle w:val="KeywordTok"/>
-        </w:rPr>
-        <w:t>LIMIT</w:t>
-      </w:r>
-      <w:r>
-        <w:rPr>
-          <w:rStyle w:val="NormalTok"/>
-        </w:rPr>
-        <w:t xml:space="preserve"> </w:t>
-      </w:r>
-      <w:r>
-        <w:rPr>
-          <w:rStyle w:val="DecValTok"/>
-        </w:rPr>
-        <w:t>10</w:t>
-      </w:r>
-      <w:r>
-        <w:rPr>
-          <w:rStyle w:val="NormalTok"/>
-        </w:rPr>
-        <w:t>;</w:t>
+        <w:pStyle w:val="ListParagraph"/>
+        <w:numPr>
+          <w:ilvl w:val="0"/>
+          <w:numId w:val="7"/>
+        </w:numPr>
+        <w:rPr>
+          <w:b/>
+          <w:bCs/>
+        </w:rPr>
+      </w:pPr>
+      <w:r>
+        <w:rPr>
+          <w:b/>
+          <w:bCs/>
+        </w:rPr>
+        <w:t>Accident</w:t>
+      </w:r>
+      <w:r>
+        <w:rPr>
+          <w:b/>
+          <w:bCs/>
+        </w:rPr>
+        <w:t>-Prone Areas</w:t>
       </w:r>
     </w:p>
     <w:p>
@@ -5322,6 +5131,260 @@
         </w:rPr>
       </w:pPr>
       <w:r>
+        <w:rPr>
+          <w:rStyle w:val="CommentTok"/>
+        </w:rPr>
+        <w:t>-- 2. Show top 10 accident-prone areas</w:t>
+      </w:r>
+      <w:r>
+        <w:br/>
+      </w:r>
+      <w:r>
+        <w:rPr>
+          <w:rStyle w:val="KeywordTok"/>
+        </w:rPr>
+        <w:t>SELECT</w:t>
+      </w:r>
+      <w:r>
+        <w:br/>
+      </w:r>
+      <w:r>
+        <w:rPr>
+          <w:rStyle w:val="NormalTok"/>
+        </w:rPr>
+        <w:t xml:space="preserve">    dl.location,</w:t>
+      </w:r>
+      <w:r>
+        <w:br/>
+      </w:r>
+      <w:r>
+        <w:rPr>
+          <w:rStyle w:val="NormalTok"/>
+        </w:rPr>
+        <w:t xml:space="preserve">    </w:t>
+      </w:r>
+      <w:r>
+        <w:rPr>
+          <w:rStyle w:val="FunctionTok"/>
+        </w:rPr>
+        <w:t>COUNT</w:t>
+      </w:r>
+      <w:r>
+        <w:rPr>
+          <w:rStyle w:val="NormalTok"/>
+        </w:rPr>
+        <w:t>(</w:t>
+      </w:r>
+      <w:r>
+        <w:rPr>
+          <w:rStyle w:val="OperatorTok"/>
+        </w:rPr>
+        <w:t>*</w:t>
+      </w:r>
+      <w:r>
+        <w:rPr>
+          <w:rStyle w:val="NormalTok"/>
+        </w:rPr>
+        <w:t xml:space="preserve">) </w:t>
+      </w:r>
+      <w:r>
+        <w:rPr>
+          <w:rStyle w:val="KeywordTok"/>
+        </w:rPr>
+        <w:t>AS</w:t>
+      </w:r>
+      <w:r>
+        <w:rPr>
+          <w:rStyle w:val="NormalTok"/>
+        </w:rPr>
+        <w:t xml:space="preserve"> total_accidents</w:t>
+      </w:r>
+      <w:r>
+        <w:br/>
+      </w:r>
+      <w:r>
+        <w:rPr>
+          <w:rStyle w:val="KeywordTok"/>
+        </w:rPr>
+        <w:t>FROM</w:t>
+      </w:r>
+      <w:r>
+        <w:rPr>
+          <w:rStyle w:val="NormalTok"/>
+        </w:rPr>
+        <w:t xml:space="preserve"> fact_accident </w:t>
+      </w:r>
+      <w:r>
+        <w:rPr>
+          <w:rStyle w:val="KeywordTok"/>
+        </w:rPr>
+        <w:t>AS</w:t>
+      </w:r>
+      <w:r>
+        <w:rPr>
+          <w:rStyle w:val="NormalTok"/>
+        </w:rPr>
+        <w:t xml:space="preserve"> fa</w:t>
+      </w:r>
+      <w:r>
+        <w:br/>
+      </w:r>
+      <w:r>
+        <w:rPr>
+          <w:rStyle w:val="KeywordTok"/>
+        </w:rPr>
+        <w:t>JOIN</w:t>
+      </w:r>
+      <w:r>
+        <w:rPr>
+          <w:rStyle w:val="NormalTok"/>
+        </w:rPr>
+        <w:t xml:space="preserve"> dim_location </w:t>
+      </w:r>
+      <w:r>
+        <w:rPr>
+          <w:rStyle w:val="KeywordTok"/>
+        </w:rPr>
+        <w:t>AS</w:t>
+      </w:r>
+      <w:r>
+        <w:rPr>
+          <w:rStyle w:val="NormalTok"/>
+        </w:rPr>
+        <w:t xml:space="preserve"> dl</w:t>
+      </w:r>
+      <w:r>
+        <w:br/>
+      </w:r>
+      <w:r>
+        <w:rPr>
+          <w:rStyle w:val="NormalTok"/>
+        </w:rPr>
+        <w:t xml:space="preserve">    </w:t>
+      </w:r>
+      <w:r>
+        <w:rPr>
+          <w:rStyle w:val="KeywordTok"/>
+        </w:rPr>
+        <w:t>ON</w:t>
+      </w:r>
+      <w:r>
+        <w:rPr>
+          <w:rStyle w:val="NormalTok"/>
+        </w:rPr>
+        <w:t xml:space="preserve"> fa.fk_location_id </w:t>
+      </w:r>
+      <w:r>
+        <w:rPr>
+          <w:rStyle w:val="OperatorTok"/>
+        </w:rPr>
+        <w:t>=</w:t>
+      </w:r>
+      <w:r>
+        <w:rPr>
+          <w:rStyle w:val="NormalTok"/>
+        </w:rPr>
+        <w:t xml:space="preserve"> dl.location_id</w:t>
+      </w:r>
+      <w:r>
+        <w:br/>
+      </w:r>
+      <w:r>
+        <w:rPr>
+          <w:rStyle w:val="KeywordTok"/>
+        </w:rPr>
+        <w:t>GROUP</w:t>
+      </w:r>
+      <w:r>
+        <w:rPr>
+          <w:rStyle w:val="NormalTok"/>
+        </w:rPr>
+        <w:t xml:space="preserve"> </w:t>
+      </w:r>
+      <w:r>
+        <w:rPr>
+          <w:rStyle w:val="KeywordTok"/>
+        </w:rPr>
+        <w:t>BY</w:t>
+      </w:r>
+      <w:r>
+        <w:rPr>
+          <w:rStyle w:val="NormalTok"/>
+        </w:rPr>
+        <w:t xml:space="preserve"> dl.location</w:t>
+      </w:r>
+      <w:r>
+        <w:br/>
+      </w:r>
+      <w:r>
+        <w:rPr>
+          <w:rStyle w:val="KeywordTok"/>
+        </w:rPr>
+        <w:t>ORDER</w:t>
+      </w:r>
+      <w:r>
+        <w:rPr>
+          <w:rStyle w:val="NormalTok"/>
+        </w:rPr>
+        <w:t xml:space="preserve"> </w:t>
+      </w:r>
+      <w:r>
+        <w:rPr>
+          <w:rStyle w:val="KeywordTok"/>
+        </w:rPr>
+        <w:t>BY</w:t>
+      </w:r>
+      <w:r>
+        <w:rPr>
+          <w:rStyle w:val="NormalTok"/>
+        </w:rPr>
+        <w:t xml:space="preserve"> total_accidents </w:t>
+      </w:r>
+      <w:r>
+        <w:rPr>
+          <w:rStyle w:val="KeywordTok"/>
+        </w:rPr>
+        <w:t>DESC</w:t>
+      </w:r>
+      <w:r>
+        <w:br/>
+      </w:r>
+      <w:r>
+        <w:rPr>
+          <w:rStyle w:val="KeywordTok"/>
+        </w:rPr>
+        <w:t>LIMIT</w:t>
+      </w:r>
+      <w:r>
+        <w:rPr>
+          <w:rStyle w:val="NormalTok"/>
+        </w:rPr>
+        <w:t xml:space="preserve"> </w:t>
+      </w:r>
+      <w:r>
+        <w:rPr>
+          <w:rStyle w:val="DecValTok"/>
+        </w:rPr>
+        <w:t>10</w:t>
+      </w:r>
+      <w:r>
+        <w:rPr>
+          <w:rStyle w:val="NormalTok"/>
+        </w:rPr>
+        <w:t>;</w:t>
+      </w:r>
+    </w:p>
+    <w:p>
+      <w:pPr>
+        <w:pStyle w:val="SourceCode"/>
+        <w:rPr>
+          <w:rStyle w:val="NormalTok"/>
+        </w:rPr>
+      </w:pPr>
+      <w:r>
+        <w:rPr>
+          <w:noProof/>
+        </w:rPr>
         <w:drawing>
           <wp:inline distT="0" distB="0" distL="0" distR="0" wp14:anchorId="74433A62" wp14:editId="5223C8FF">
             <wp:extent cx="2619741" cy="1590897"/>
@@ -5368,7 +5431,7 @@
         <w:rPr>
           <w:rStyle w:val="CommentTok"/>
         </w:rPr>
-        <w:t>-- Example: Top locations with the highest count of 'Fatal' accidents</w:t>
+        <w:t>-- Top locations with the highest count of 'Fatal' accidents</w:t>
       </w:r>
       <w:r>
         <w:br/>
@@ -5650,11 +5713,11 @@
     <w:p>
       <w:pPr>
         <w:pStyle w:val="SourceCode"/>
-        <w:rPr>
-          <w:rStyle w:val="NormalTok"/>
-        </w:rPr>
-      </w:pPr>
-      <w:r>
+      </w:pPr>
+      <w:r>
+        <w:rPr>
+          <w:noProof/>
+        </w:rPr>
         <w:lastRenderedPageBreak/>
         <w:drawing>
           <wp:inline distT="0" distB="0" distL="0" distR="0" wp14:anchorId="5732EB5D" wp14:editId="577C3B6E">
@@ -5692,12 +5755,41 @@
           </wp:inline>
         </w:drawing>
       </w:r>
-      <w:r>
-        <w:br/>
-      </w:r>
-      <w:r>
-        <w:br/>
-      </w:r>
+    </w:p>
+    <w:p>
+      <w:pPr>
+        <w:pStyle w:val="SourceCode"/>
+        <w:numPr>
+          <w:ilvl w:val="0"/>
+          <w:numId w:val="7"/>
+        </w:numPr>
+        <w:rPr>
+          <w:b/>
+          <w:bCs/>
+        </w:rPr>
+      </w:pPr>
+      <w:r>
+        <w:rPr>
+          <w:b/>
+          <w:bCs/>
+        </w:rPr>
+        <w:t xml:space="preserve">Peak </w:t>
+      </w:r>
+      <w:r>
+        <w:rPr>
+          <w:b/>
+          <w:bCs/>
+        </w:rPr>
+        <w:t>Hour Analysis</w:t>
+      </w:r>
+    </w:p>
+    <w:p>
+      <w:pPr>
+        <w:pStyle w:val="SourceCode"/>
+        <w:rPr>
+          <w:rStyle w:val="NormalTok"/>
+        </w:rPr>
+      </w:pPr>
       <w:r>
         <w:rPr>
           <w:rStyle w:val="CommentTok"/>
@@ -5942,6 +6034,9 @@
         <w:br/>
       </w:r>
       <w:r>
+        <w:rPr>
+          <w:noProof/>
+        </w:rPr>
         <w:drawing>
           <wp:inline distT="0" distB="0" distL="0" distR="0" wp14:anchorId="42DBB863" wp14:editId="023D86D5">
             <wp:extent cx="1686160" cy="2791215"/>
@@ -6213,6 +6308,9 @@
         <w:br/>
       </w:r>
       <w:r>
+        <w:rPr>
+          <w:noProof/>
+        </w:rPr>
         <w:lastRenderedPageBreak/>
         <w:drawing>
           <wp:inline distT="0" distB="0" distL="0" distR="0" wp14:anchorId="24DF0180" wp14:editId="1A4962A5">
@@ -6475,6 +6573,9 @@
         <w:pStyle w:val="SourceCode"/>
       </w:pPr>
       <w:r>
+        <w:rPr>
+          <w:noProof/>
+        </w:rPr>
         <w:drawing>
           <wp:inline distT="0" distB="0" distL="0" distR="0" wp14:anchorId="399C0E81" wp14:editId="32E53E1C">
             <wp:extent cx="1743318" cy="3077004"/>
@@ -6648,6 +6749,7 @@
       <w:r>
         <w:rPr>
           <w:rStyle w:val="NormalTok"/>
+          <w:noProof/>
         </w:rPr>
         <w:lastRenderedPageBreak/>
         <w:drawing>
@@ -6706,6 +6808,9 @@
         <w:pStyle w:val="BodyText"/>
       </w:pPr>
       <w:r>
+        <w:rPr>
+          <w:noProof/>
+        </w:rPr>
         <w:drawing>
           <wp:inline distT="0" distB="0" distL="0" distR="0" wp14:anchorId="76E7D59F" wp14:editId="4502E80E">
             <wp:extent cx="6858000" cy="3827145"/>
@@ -7552,6 +7657,119 @@
       </w:rPr>
     </w:lvl>
   </w:abstractNum>
+  <w:abstractNum w:abstractNumId="5" w15:restartNumberingAfterBreak="0">
+    <w:nsid w:val="62F50F43"/>
+    <w:multiLevelType w:val="hybridMultilevel"/>
+    <w:tmpl w:val="A6BAD358"/>
+    <w:lvl w:ilvl="0" w:tplc="40090001">
+      <w:start w:val="1"/>
+      <w:numFmt w:val="bullet"/>
+      <w:lvlText w:val=""/>
+      <w:lvlJc w:val="left"/>
+      <w:pPr>
+        <w:ind w:left="720" w:hanging="360"/>
+      </w:pPr>
+      <w:rPr>
+        <w:rFonts w:ascii="Symbol" w:hAnsi="Symbol" w:hint="default"/>
+      </w:rPr>
+    </w:lvl>
+    <w:lvl w:ilvl="1" w:tplc="40090003" w:tentative="1">
+      <w:start w:val="1"/>
+      <w:numFmt w:val="bullet"/>
+      <w:lvlText w:val="o"/>
+      <w:lvlJc w:val="left"/>
+      <w:pPr>
+        <w:ind w:left="1440" w:hanging="360"/>
+      </w:pPr>
+      <w:rPr>
+        <w:rFonts w:ascii="Courier New" w:hAnsi="Courier New" w:cs="Courier New" w:hint="default"/>
+      </w:rPr>
+    </w:lvl>
+    <w:lvl w:ilvl="2" w:tplc="40090005" w:tentative="1">
+      <w:start w:val="1"/>
+      <w:numFmt w:val="bullet"/>
+      <w:lvlText w:val=""/>
+      <w:lvlJc w:val="left"/>
+      <w:pPr>
+        <w:ind w:left="2160" w:hanging="360"/>
+      </w:pPr>
+      <w:rPr>
+        <w:rFonts w:ascii="Wingdings" w:hAnsi="Wingdings" w:hint="default"/>
+      </w:rPr>
+    </w:lvl>
+    <w:lvl w:ilvl="3" w:tplc="40090001" w:tentative="1">
+      <w:start w:val="1"/>
+      <w:numFmt w:val="bullet"/>
+      <w:lvlText w:val=""/>
+      <w:lvlJc w:val="left"/>
+      <w:pPr>
+        <w:ind w:left="2880" w:hanging="360"/>
+      </w:pPr>
+      <w:rPr>
+        <w:rFonts w:ascii="Symbol" w:hAnsi="Symbol" w:hint="default"/>
+      </w:rPr>
+    </w:lvl>
+    <w:lvl w:ilvl="4" w:tplc="40090003" w:tentative="1">
+      <w:start w:val="1"/>
+      <w:numFmt w:val="bullet"/>
+      <w:lvlText w:val="o"/>
+      <w:lvlJc w:val="left"/>
+      <w:pPr>
+        <w:ind w:left="3600" w:hanging="360"/>
+      </w:pPr>
+      <w:rPr>
+        <w:rFonts w:ascii="Courier New" w:hAnsi="Courier New" w:cs="Courier New" w:hint="default"/>
+      </w:rPr>
+    </w:lvl>
+    <w:lvl w:ilvl="5" w:tplc="40090005" w:tentative="1">
+      <w:start w:val="1"/>
+      <w:numFmt w:val="bullet"/>
+      <w:lvlText w:val=""/>
+      <w:lvlJc w:val="left"/>
+      <w:pPr>
+        <w:ind w:left="4320" w:hanging="360"/>
+      </w:pPr>
+      <w:rPr>
+        <w:rFonts w:ascii="Wingdings" w:hAnsi="Wingdings" w:hint="default"/>
+      </w:rPr>
+    </w:lvl>
+    <w:lvl w:ilvl="6" w:tplc="40090001" w:tentative="1">
+      <w:start w:val="1"/>
+      <w:numFmt w:val="bullet"/>
+      <w:lvlText w:val=""/>
+      <w:lvlJc w:val="left"/>
+      <w:pPr>
+        <w:ind w:left="5040" w:hanging="360"/>
+      </w:pPr>
+      <w:rPr>
+        <w:rFonts w:ascii="Symbol" w:hAnsi="Symbol" w:hint="default"/>
+      </w:rPr>
+    </w:lvl>
+    <w:lvl w:ilvl="7" w:tplc="40090003" w:tentative="1">
+      <w:start w:val="1"/>
+      <w:numFmt w:val="bullet"/>
+      <w:lvlText w:val="o"/>
+      <w:lvlJc w:val="left"/>
+      <w:pPr>
+        <w:ind w:left="5760" w:hanging="360"/>
+      </w:pPr>
+      <w:rPr>
+        <w:rFonts w:ascii="Courier New" w:hAnsi="Courier New" w:cs="Courier New" w:hint="default"/>
+      </w:rPr>
+    </w:lvl>
+    <w:lvl w:ilvl="8" w:tplc="40090005" w:tentative="1">
+      <w:start w:val="1"/>
+      <w:numFmt w:val="bullet"/>
+      <w:lvlText w:val=""/>
+      <w:lvlJc w:val="left"/>
+      <w:pPr>
+        <w:ind w:left="6480" w:hanging="360"/>
+      </w:pPr>
+      <w:rPr>
+        <w:rFonts w:ascii="Wingdings" w:hAnsi="Wingdings" w:hint="default"/>
+      </w:rPr>
+    </w:lvl>
+  </w:abstractNum>
   <w:num w:numId="1" w16cid:durableId="901601227">
     <w:abstractNumId w:val="0"/>
   </w:num>
@@ -7569,6 +7787,9 @@
   </w:num>
   <w:num w:numId="6" w16cid:durableId="1928881503">
     <w:abstractNumId w:val="3"/>
+  </w:num>
+  <w:num w:numId="7" w16cid:durableId="675377288">
+    <w:abstractNumId w:val="5"/>
   </w:num>
 </w:numbering>
 </file>
@@ -8579,6 +8800,15 @@
       <w:sz w:val="22"/>
     </w:rPr>
   </w:style>
+  <w:style w:type="paragraph" w:styleId="ListParagraph">
+    <w:name w:val="List Paragraph"/>
+    <w:basedOn w:val="Normal"/>
+    <w:rsid w:val="006B63D8"/>
+    <w:pPr>
+      <w:ind w:left="720"/>
+      <w:contextualSpacing/>
+    </w:pPr>
+  </w:style>
 </w:styles>
 </file>
 

</xml_diff>